<commit_message>
Falta pasar a word. Depurar esto
</commit_message>
<xml_diff>
--- a/Inputs/Templates/TemplateRECLAMOS_LUZ.docx
+++ b/Inputs/Templates/TemplateRECLAMOS_LUZ.docx
@@ -22,10 +22,7 @@
         <w:t>LUZ</w:t>
       </w:r>
       <w:r>
-        <w:t xml:space="preserve"> 1/</w:t>
-      </w:r>
-      <w:r>
-        <w:t>2</w:t>
+        <w:t>:</w:t>
       </w:r>
     </w:p>
     <w:p>
@@ -34,8 +31,13 @@
       </w:pPr>
       <w:proofErr w:type="gramStart"/>
       <w:r>
-        <w:t>{{ ítem</w:t>
-      </w:r>
+        <w:t xml:space="preserve">{{ </w:t>
+      </w:r>
+      <w:proofErr w:type="spellStart"/>
+      <w:r>
+        <w:t>item</w:t>
+      </w:r>
+      <w:proofErr w:type="spellEnd"/>
       <w:proofErr w:type="gramEnd"/>
       <w:r>
         <w:t>.</w:t>
@@ -78,13 +80,22 @@
       </w:r>
       <w:proofErr w:type="spellStart"/>
       <w:r>
-        <w:t>ítem</w:t>
-      </w:r>
+        <w:t>item</w:t>
+      </w:r>
+      <w:proofErr w:type="spellEnd"/>
       <w:proofErr w:type="gramEnd"/>
       <w:r>
-        <w:t>.Apellido</w:t>
-      </w:r>
-      <w:proofErr w:type="spellEnd"/>
+        <w:t>.</w:t>
+      </w:r>
+      <w:r>
+        <w:t>[‘</w:t>
+      </w:r>
+      <w:r>
+        <w:t>Apellido</w:t>
+      </w:r>
+      <w:r>
+        <w:t>’]</w:t>
+      </w:r>
       <w:r>
         <w:t xml:space="preserve"> }}</w:t>
       </w:r>
@@ -100,29 +111,35 @@
       <w:r>
         <w:t xml:space="preserve"> </w:t>
       </w:r>
-    </w:p>
-    <w:p>
-      <w:pPr>
-        <w:pStyle w:val="Ttulo2"/>
-      </w:pPr>
-      <w:proofErr w:type="gramStart"/>
-      <w:r>
-        <w:t xml:space="preserve">{{ </w:t>
-      </w:r>
-      <w:proofErr w:type="spellStart"/>
-      <w:r>
-        <w:t>íte</w:t>
-      </w:r>
       <w:bookmarkStart w:id="0" w:name="_GoBack"/>
       <w:bookmarkEnd w:id="0"/>
-      <w:r>
-        <w:t>m</w:t>
-      </w:r>
+    </w:p>
+    <w:p>
+      <w:pPr>
+        <w:pStyle w:val="Ttulo2"/>
+      </w:pPr>
+      <w:proofErr w:type="gramStart"/>
+      <w:r>
+        <w:t xml:space="preserve">{{ </w:t>
+      </w:r>
+      <w:proofErr w:type="spellStart"/>
+      <w:r>
+        <w:t>item</w:t>
+      </w:r>
+      <w:proofErr w:type="spellEnd"/>
       <w:proofErr w:type="gramEnd"/>
       <w:r>
-        <w:t>.Nombre</w:t>
-      </w:r>
-      <w:proofErr w:type="spellEnd"/>
+        <w:t>.</w:t>
+      </w:r>
+      <w:r>
+        <w:t>[‘</w:t>
+      </w:r>
+      <w:r>
+        <w:t>Nombre</w:t>
+      </w:r>
+      <w:r>
+        <w:t>’]</w:t>
+      </w:r>
       <w:r>
         <w:t xml:space="preserve"> }}</w:t>
       </w:r>
@@ -145,8 +162,13 @@
       </w:pPr>
       <w:proofErr w:type="gramStart"/>
       <w:r>
-        <w:t>{{ ítem</w:t>
-      </w:r>
+        <w:t xml:space="preserve">{{ </w:t>
+      </w:r>
+      <w:proofErr w:type="spellStart"/>
+      <w:r>
+        <w:t>item</w:t>
+      </w:r>
+      <w:proofErr w:type="spellEnd"/>
       <w:proofErr w:type="gramEnd"/>
       <w:r>
         <w:t>.</w:t>

</xml_diff>